<commit_message>
changed text table keys to use region names from ExportPopultion output, changed text table key syntax to more comprehensible naming
</commit_message>
<xml_diff>
--- a/sormas-stats-sitrep/sitrep-app/data/text/COUNTY_MAP.docx
+++ b/sormas-stats-sitrep/sitrep-app/data/text/COUNTY_MAP.docx
@@ -7,7 +7,28 @@
         <w:t>Lorem ipsum dolor</w:t>
       </w:r>
       <w:r>
-        <w:t xml:space="preserve"> #Region_TC_1</w:t>
+        <w:t xml:space="preserve"> #Region</w:t>
+      </w:r>
+      <w:r>
+        <w:t>Table</w:t>
+      </w:r>
+      <w:r>
+        <w:t>_T</w:t>
+      </w:r>
+      <w:r>
+        <w:t>otal</w:t>
+      </w:r>
+      <w:r>
+        <w:t>C</w:t>
+      </w:r>
+      <w:r>
+        <w:t>ases</w:t>
+      </w:r>
+      <w:r>
+        <w:t>_</w:t>
+      </w:r>
+      <w:r>
+        <w:t>Abia</w:t>
       </w:r>
       <w:r>
         <w:t xml:space="preserve"> sit amet, consetetur sadipscing elitr, sed diam nonumy eirmod tempor invidunt ut labore et dolore magna aliquyam erat, sed diam voluptua. </w:t>

</xml_diff>

<commit_message>
canged placeholders in text table keys and templates
</commit_message>
<xml_diff>
--- a/sormas-stats-sitrep/sitrep-app/data/text/COUNTY_MAP.docx
+++ b/sormas-stats-sitrep/sitrep-app/data/text/COUNTY_MAP.docx
@@ -7,13 +7,7 @@
         <w:t>Lorem ipsum dolor</w:t>
       </w:r>
       <w:r>
-        <w:t xml:space="preserve"> #Region</w:t>
-      </w:r>
-      <w:r>
-        <w:t>Table</w:t>
-      </w:r>
-      <w:r>
-        <w:t>_T</w:t>
+        <w:t xml:space="preserve"> #Region_T</w:t>
       </w:r>
       <w:r>
         <w:t>otal</w:t>
@@ -43,21 +37,7 @@
         <w:rPr>
           <w:lang w:val="en-US"/>
         </w:rPr>
-        <w:t xml:space="preserve">Stet clita kasd gubergren, no sea takimata sanctus est Lorem ipsum dolor </w:t>
-      </w:r>
-      <w:proofErr w:type="gramStart"/>
-      <w:r>
-        <w:rPr>
-          <w:lang w:val="en-US"/>
-        </w:rPr>
-        <w:t>sit</w:t>
-      </w:r>
-      <w:proofErr w:type="gramEnd"/>
-      <w:r>
-        <w:rPr>
-          <w:lang w:val="en-US"/>
-        </w:rPr>
-        <w:t xml:space="preserve"> amet. Lorem ipsum dolor sit amet, consetetur sadipscing elitr, sed diam nonumy eirmod tempor invidunt ut labore et dolore magna aliquyam erat, sed diam voluptua. </w:t>
+        <w:t xml:space="preserve">Stet clita kasd gubergren, no sea takimata sanctus est Lorem ipsum dolor sit amet. Lorem ipsum dolor sit amet, consetetur sadipscing elitr, sed diam nonumy eirmod tempor invidunt ut labore et dolore magna aliquyam erat, sed diam voluptua. </w:t>
       </w:r>
       <w:r>
         <w:t>At vero eos et accusam et</w:t>

</xml_diff>